<commit_message>
Revise project proposal due to legal constraints on web scraping
</commit_message>
<xml_diff>
--- a/Project Proposal Draft.docx
+++ b/Project Proposal Draft.docx
@@ -99,7 +99,19 @@
         <w:jc w:val="center"/>
       </w:pPr>
       <w:r>
-        <w:t>26 Nov 2023</w:t>
+        <w:t>06</w:t>
+      </w:r>
+      <w:r>
+        <w:t xml:space="preserve"> </w:t>
+      </w:r>
+      <w:r>
+        <w:t>Jan</w:t>
+      </w:r>
+      <w:r>
+        <w:t xml:space="preserve"> </w:t>
+      </w:r>
+      <w:r>
+        <w:t>2024</w:t>
       </w:r>
     </w:p>
     <w:p>
@@ -140,32 +152,57 @@
         <w:rPr>
           <w:lang w:val="en-US"/>
         </w:rPr>
-        <w:t xml:space="preserve">In a time of rapid technological advancement, particularly in machine learning and artificial intelligence, the impact on the economy and job market is significant. This has led to evolving skill sets and knowledge requirements in tech careers. This project aims to capture and analyze hiring data to build a database that tracks these changes in the tech job market. It will not only capture historical trends but </w:t>
-      </w:r>
-      <w:r>
-        <w:rPr>
-          <w:lang w:val="en-US"/>
-        </w:rPr>
-        <w:t>identify current trends</w:t>
-      </w:r>
-      <w:r>
-        <w:rPr>
-          <w:lang w:val="en-US"/>
-        </w:rPr>
-        <w:t>, including geographical variations within Canada.</w:t>
-      </w:r>
-    </w:p>
-    <w:p>
-      <w:pPr>
-        <w:rPr>
-          <w:lang w:val="en-US"/>
-        </w:rPr>
-      </w:pPr>
-      <w:r>
-        <w:rPr>
-          <w:lang w:val="en-US"/>
-        </w:rPr>
-        <w:t>Take, for example, the role of a data analyst, which is evolving due to new technologies. This project will explore such changes, examining skills now needed to excel in these roles and regional job market differences, such as between Calgary and Vancouver. Ultimately, this project seeks to provide insights and guidance for professionals adapting to this dynamic field.</w:t>
+        <w:t xml:space="preserve">In today's fast-paced world, where information is abundant and readily available, the challenge often lies in the ability to distill this wealth of data into concise, digestible formats. This is particularly true in the realm of academic research, where time constraints and the sheer volume of publications can make it challenging for individuals to stay informed about recent studies in their fields of interest. The need for a solution that provides </w:t>
+      </w:r>
+      <w:r>
+        <w:rPr>
+          <w:lang w:val="en-US"/>
+        </w:rPr>
+        <w:t>brief</w:t>
+      </w:r>
+      <w:r>
+        <w:rPr>
+          <w:lang w:val="en-US"/>
+        </w:rPr>
+        <w:t xml:space="preserve"> overviews of academic research is evident</w:t>
+      </w:r>
+      <w:r>
+        <w:rPr>
+          <w:lang w:val="en-US"/>
+        </w:rPr>
+        <w:t xml:space="preserve"> to serve those who wish to keep up with</w:t>
+      </w:r>
+      <w:r>
+        <w:rPr>
+          <w:lang w:val="en-US"/>
+        </w:rPr>
+        <w:t xml:space="preserve"> new findings without wading through extensive papers that may only marginally touch upon their specific interests.</w:t>
+      </w:r>
+    </w:p>
+    <w:p>
+      <w:pPr>
+        <w:rPr>
+          <w:lang w:val="en-US"/>
+        </w:rPr>
+      </w:pPr>
+      <w:r>
+        <w:rPr>
+          <w:lang w:val="en-US"/>
+        </w:rPr>
+        <w:t>Addressing this need, this project leverages the Entrez Direct API to systematically access PubMed. The core objective is to automate the daily collection of study abstracts, which are often dense and packed with specialized jargon. By applying TensorFlow alongside sophisticated natural language processing (NLP) techniques, the project aims to transform these exhaustive abstracts into more accessible summaries. This endeavor is not just about simplification but also about maintaining the essence and integrity of the original research, making it comprehensible to a wider audience without compromising its scientific accuracy.</w:t>
+      </w:r>
+    </w:p>
+    <w:p>
+      <w:pPr>
+        <w:rPr>
+          <w:lang w:val="en-US"/>
+        </w:rPr>
+      </w:pPr>
+      <w:r>
+        <w:rPr>
+          <w:lang w:val="en-US"/>
+        </w:rPr>
+        <w:t>The culmination of this process will see these transformed abstracts housed in a database, forming the backbone of a user-friendly website. This online platform is envisioned not merely as a repository but as an interactive gateway, enabling users to easily explore and engage with the latest research findings in a format that respects their time and cognitive load. The project, therefore, stands as a bridge between the expansive world of academic research and the practical needs of everyday information consumption.</w:t>
       </w:r>
     </w:p>
     <w:p>
@@ -192,33 +229,38 @@
         <w:rPr>
           <w:lang w:val="en-US"/>
         </w:rPr>
-        <w:t>The primary aim of this project is to analyze the changing technology job market, focusing on how skills and qualifications are evolving due to advancements in areas like machine learning and artificial intelligence. The project involves systematically scraping job postings from Indeed, especially in tech, and creating a scalable database to efficiently manage this data.</w:t>
-      </w:r>
-    </w:p>
-    <w:p>
-      <w:pPr>
-        <w:rPr>
-          <w:lang w:val="en-US"/>
-        </w:rPr>
-      </w:pPr>
-      <w:r>
-        <w:rPr>
-          <w:lang w:val="en-US"/>
-        </w:rPr>
-        <w:t>A key aspect of the project is developing an intuitive, user-friendly interface to make the data accessible and useful to a wide audience, including job seekers and industry experts. This interface will play a vital role in ensuring the findings are easily understandable.</w:t>
-      </w:r>
-    </w:p>
-    <w:p>
-      <w:pPr>
-        <w:rPr>
-          <w:lang w:val="en-US"/>
-        </w:rPr>
-      </w:pPr>
-      <w:r>
-        <w:rPr>
-          <w:lang w:val="en-US"/>
-        </w:rPr>
-        <w:t>Overall, this project aims to provide insights into the current and future state of the tech job market, offering a valuable tool for career planning and workforce development in the rapidly changing tech landscape.</w:t>
+        <w:t>The</w:t>
+      </w:r>
+      <w:r>
+        <w:rPr>
+          <w:lang w:val="en-US"/>
+        </w:rPr>
+        <w:t xml:space="preserve"> objective of this project is to apply a</w:t>
+      </w:r>
+      <w:r>
+        <w:rPr>
+          <w:lang w:val="en-US"/>
+        </w:rPr>
+        <w:t xml:space="preserve"> transformative process</w:t>
+      </w:r>
+      <w:r>
+        <w:rPr>
+          <w:lang w:val="en-US"/>
+        </w:rPr>
+        <w:t xml:space="preserve">, </w:t>
+      </w:r>
+      <w:r>
+        <w:rPr>
+          <w:lang w:val="en-US"/>
+        </w:rPr>
+        <w:t xml:space="preserve">employing TensorFlow and advanced natural language processing (NLP) techniques to parse and </w:t>
+      </w:r>
+      <w:r>
+        <w:rPr>
+          <w:lang w:val="en-US"/>
+        </w:rPr>
+        <w:lastRenderedPageBreak/>
+        <w:t>simplify these abstracts. This is not a mere exercise in reduction but a careful crafting to ensure that the summaries remain true to the original research while being comprehensible to non-experts. The culmination of this effort is the development of a user-friendly website, envisioned as more than just a static repository. It aims to be an interactive platform where users can engage with content, easily navigate through different topics, and interact with the material in a meaningful way. The project thus stands as a testament to the power of technology in enhancing the accessibility and understanding of complex scientific knowledge for a broad audience.</w:t>
       </w:r>
     </w:p>
     <w:p>
@@ -239,47 +281,76 @@
         <w:rPr>
           <w:lang w:val="en-US"/>
         </w:rPr>
+        <w:t>Methods/Technical Strategy</w:t>
+      </w:r>
+    </w:p>
+    <w:p>
+      <w:pPr>
+        <w:rPr>
+          <w:lang w:val="en-US"/>
+        </w:rPr>
+      </w:pPr>
+      <w:r>
+        <w:rPr>
+          <w:lang w:val="en-US"/>
+        </w:rPr>
+        <w:t xml:space="preserve">The methodology underpinning this project is anchored in the seamless integration of sophisticated technology and user-focused design. Central to the project's strategy is the automated collection of study abstracts from PubMed, facilitated through the Entrez Direct API. This automated process ensures a consistent influx of current academic research, providing a rich source of data for further transformation. The core of this transformation is the application of TensorFlow and advanced Natural Language Processing (NLP) techniques. The aim </w:t>
+      </w:r>
+      <w:r>
+        <w:rPr>
+          <w:lang w:val="en-US"/>
+        </w:rPr>
+        <w:t>is</w:t>
+      </w:r>
+      <w:r>
+        <w:rPr>
+          <w:lang w:val="en-US"/>
+        </w:rPr>
+        <w:t xml:space="preserve"> to ensure that the essence and accuracy of the original research are retained, and to make these insights </w:t>
+      </w:r>
+      <w:r>
+        <w:rPr>
+          <w:lang w:val="en-US"/>
+        </w:rPr>
+        <w:t>accessible</w:t>
+      </w:r>
+      <w:r>
+        <w:rPr>
+          <w:lang w:val="en-US"/>
+        </w:rPr>
+        <w:t xml:space="preserve"> to a broader audience</w:t>
+      </w:r>
+      <w:r>
+        <w:rPr>
+          <w:lang w:val="en-US"/>
+        </w:rPr>
+        <w:t xml:space="preserve"> through a digestible sized amount of information</w:t>
+      </w:r>
+      <w:r>
+        <w:rPr>
+          <w:lang w:val="en-US"/>
+        </w:rPr>
+        <w:t>. This dual focus on simplification and integrity is crucial in bridging the gap between specialized academic research and general public understanding.</w:t>
+      </w:r>
+    </w:p>
+    <w:p>
+      <w:pPr>
+        <w:rPr>
+          <w:lang w:val="en-US"/>
+        </w:rPr>
+      </w:pPr>
+      <w:r>
+        <w:rPr>
+          <w:lang w:val="en-US"/>
+        </w:rPr>
+        <w:t xml:space="preserve">Complementing the data transformation process is the development of a user-friendly website, serving as the primary platform for accessing these restructured abstracts. The website design will emphasize intuitive navigation, clear information presentation, and interactive features such as topic searches and user feedback mechanisms. This approach aims to create an engaging and educational online experience, facilitating easy exploration of </w:t>
+      </w:r>
+      <w:r>
+        <w:rPr>
+          <w:lang w:val="en-US"/>
+        </w:rPr>
         <w:lastRenderedPageBreak/>
-        <w:t>Methods/Technical Strategy</w:t>
-      </w:r>
-    </w:p>
-    <w:p>
-      <w:pPr>
-        <w:rPr>
-          <w:lang w:val="en-US"/>
-        </w:rPr>
-      </w:pPr>
-      <w:r>
-        <w:rPr>
-          <w:lang w:val="en-US"/>
-        </w:rPr>
-        <w:t>The methods and technical strategies for this project are carefully crafted to analyze the evolving tech job market, focusing on data acquisition through web scraping and in-depth analysis and visualization. The initial phase involves collecting job postings from Indeed using Python and its libraries, ensuring not only data quantity but also quality and relevance. This is followed by data cleaning and preprocessing to transform unstructured web data into a format ready for analysis, utilizing Python’s Pandas library for tasks like text standardization and categorization.</w:t>
-      </w:r>
-    </w:p>
-    <w:p>
-      <w:pPr>
-        <w:rPr>
-          <w:lang w:val="en-US"/>
-        </w:rPr>
-      </w:pPr>
-      <w:r>
-        <w:rPr>
-          <w:lang w:val="en-US"/>
-        </w:rPr>
-        <w:t>A key component of the project is developing a user-friendly interface, allowing users to interact with and understand the analyzed data. This interface design will be grounded in human-computer interaction principles and user experience design.</w:t>
-      </w:r>
-    </w:p>
-    <w:p>
-      <w:pPr>
-        <w:rPr>
-          <w:lang w:val="en-US"/>
-        </w:rPr>
-      </w:pPr>
-      <w:r>
-        <w:rPr>
-          <w:lang w:val="en-US"/>
-        </w:rPr>
-        <w:t>Throughout the project, ethical and legal considerations in web scraping, data privacy, and security will be paramount, ensuring responsible research practices. The project aims to blend advanced web scraping, thorough data processing, detailed analysis, and accessible interface design to offer a holistic view of the tech job market's changing trends.</w:t>
+        <w:t>the latest scientific findings. Throughout the project, a strong commitment to ethical and legal compliance in data handling is maintained, ensuring the project aligns with all relevant standards and regulations. The combination of Python for data processing, SQL for database management, and modern web development technologies for the user interface encapsulates the project's technical strategy. This blend of advanced AI processing and user-centric design is poised to create a novel resource that enhances public understanding and accessibility of complex scientific research.</w:t>
       </w:r>
     </w:p>
     <w:p>
@@ -312,43 +383,10 @@
     <w:p>
       <w:pPr>
         <w:rPr>
-          <w:lang w:val="en-US"/>
-        </w:rPr>
-      </w:pPr>
-      <w:r>
-        <w:rPr>
           <w:b/>
           <w:bCs/>
           <w:lang w:val="en-US"/>
         </w:rPr>
-        <w:t>Software Tools for Data Collection and Analysis:</w:t>
-      </w:r>
-      <w:r>
-        <w:rPr>
-          <w:lang w:val="en-US"/>
-        </w:rPr>
-        <w:t xml:space="preserve"> Python will be the primary programming language, supported by libraries like </w:t>
-      </w:r>
-      <w:proofErr w:type="spellStart"/>
-      <w:r>
-        <w:rPr>
-          <w:lang w:val="en-US"/>
-        </w:rPr>
-        <w:t>BeautifulSoup</w:t>
-      </w:r>
-      <w:proofErr w:type="spellEnd"/>
-      <w:r>
-        <w:rPr>
-          <w:lang w:val="en-US"/>
-        </w:rPr>
-        <w:t xml:space="preserve"> and Selenium for web scraping, and Pandas for data cleaning and processing. These tools are critical for extracting, transforming, and structuring the data from online job listings.</w:t>
-      </w:r>
-    </w:p>
-    <w:p>
-      <w:pPr>
-        <w:rPr>
-          <w:lang w:val="en-US"/>
-        </w:rPr>
       </w:pPr>
       <w:r>
         <w:rPr>
@@ -356,14 +394,131 @@
           <w:bCs/>
           <w:lang w:val="en-US"/>
         </w:rPr>
+        <w:t xml:space="preserve">Raspberry Pi: </w:t>
+      </w:r>
+      <w:r>
+        <w:rPr>
+          <w:lang w:val="en-US"/>
+        </w:rPr>
+        <w:t>This compact and powerful computing device will be used to automate the daily collection of PubMed articles. Its reliability and low power consumption make it ideal for running continuous tasks like cron jobs.</w:t>
+      </w:r>
+    </w:p>
+    <w:p>
+      <w:pPr>
+        <w:rPr>
+          <w:lang w:val="en-US"/>
+        </w:rPr>
+      </w:pPr>
+      <w:r>
+        <w:rPr>
+          <w:b/>
+          <w:bCs/>
+          <w:lang w:val="en-US"/>
+        </w:rPr>
+        <w:t xml:space="preserve">Entrez Direct API: </w:t>
+      </w:r>
+      <w:r>
+        <w:rPr>
+          <w:lang w:val="en-US"/>
+        </w:rPr>
+        <w:t>This API will be the primary tool for accessing PubMed's database, allowing for the automated retrieval of academic research abstracts.</w:t>
+      </w:r>
+    </w:p>
+    <w:p>
+      <w:pPr>
+        <w:rPr>
+          <w:lang w:val="en-US"/>
+        </w:rPr>
+      </w:pPr>
+      <w:r>
+        <w:rPr>
+          <w:b/>
+          <w:bCs/>
+          <w:lang w:val="en-US"/>
+        </w:rPr>
+        <w:t xml:space="preserve">Python Programming Language: </w:t>
+      </w:r>
+      <w:r>
+        <w:rPr>
+          <w:lang w:val="en-US"/>
+        </w:rPr>
+        <w:t>Python, known for its versatility and wide-ranging libraries, will be the main programming language for data processing and transformation tasks.</w:t>
+      </w:r>
+    </w:p>
+    <w:p>
+      <w:pPr>
+        <w:rPr>
+          <w:lang w:val="en-US"/>
+        </w:rPr>
+      </w:pPr>
+      <w:r>
+        <w:rPr>
+          <w:b/>
+          <w:bCs/>
+          <w:lang w:val="en-US"/>
+        </w:rPr>
+        <w:t xml:space="preserve">TensorFlow Library: </w:t>
+      </w:r>
+      <w:r>
+        <w:rPr>
+          <w:lang w:val="en-US"/>
+        </w:rPr>
+        <w:t>As a leading machine learning framework, TensorFlow will be utilized for applying Natural Language Processing (NLP) techniques to analyze and simplify the collected abstracts.</w:t>
+      </w:r>
+    </w:p>
+    <w:p>
+      <w:pPr>
+        <w:rPr>
+          <w:lang w:val="en-US"/>
+        </w:rPr>
+      </w:pPr>
+      <w:r>
+        <w:rPr>
+          <w:b/>
+          <w:bCs/>
+          <w:lang w:val="en-US"/>
+        </w:rPr>
+        <w:t xml:space="preserve">SQL Database: </w:t>
+      </w:r>
+      <w:r>
+        <w:rPr>
+          <w:lang w:val="en-US"/>
+        </w:rPr>
+        <w:t>A robust SQL-based database system will be employed for storing, managing, and organizing the transformed data. This choice ensures efficient data handling and retrieval capabilities.</w:t>
+      </w:r>
+    </w:p>
+    <w:p>
+      <w:pPr>
+        <w:rPr>
+          <w:lang w:val="en-US"/>
+        </w:rPr>
+      </w:pPr>
+      <w:r>
+        <w:rPr>
+          <w:b/>
+          <w:bCs/>
+          <w:lang w:val="en-US"/>
+        </w:rPr>
         <w:lastRenderedPageBreak/>
-        <w:t>Database Management System:</w:t>
-      </w:r>
-      <w:r>
-        <w:rPr>
-          <w:lang w:val="en-US"/>
-        </w:rPr>
-        <w:t xml:space="preserve"> A SQL-based system will be employed for efficient data storage and management. It offers the required scalability and robustness for handling and querying large datasets.</w:t>
+        <w:t xml:space="preserve">Django Web Framework: </w:t>
+      </w:r>
+      <w:r>
+        <w:rPr>
+          <w:lang w:val="en-US"/>
+        </w:rPr>
+        <w:t xml:space="preserve">Django will be used to develop the website through which the content is delivered. Its compatibility with Python and its robust framework </w:t>
+      </w:r>
+      <w:r>
+        <w:rPr>
+          <w:lang w:val="en-US"/>
+        </w:rPr>
+        <w:t>makes</w:t>
+      </w:r>
+      <w:r>
+        <w:rPr>
+          <w:lang w:val="en-US"/>
+        </w:rPr>
+        <w:t xml:space="preserve"> it suitable for creating a dynamic and interactive user interface.</w:t>
       </w:r>
     </w:p>
     <w:p>
@@ -378,13 +533,13 @@
           <w:bCs/>
           <w:lang w:val="en-US"/>
         </w:rPr>
-        <w:t>Data Visualization Tools:</w:t>
-      </w:r>
-      <w:r>
-        <w:rPr>
-          <w:lang w:val="en-US"/>
-        </w:rPr>
-        <w:t xml:space="preserve"> Python’s visualization libraries, Matplotlib and Seaborn, will be utilized to create insightful graphical representations of the analyzed data. These tools are key to understanding and communicating the trends and patterns within the job market data.</w:t>
+        <w:t xml:space="preserve">Git and GitHub: </w:t>
+      </w:r>
+      <w:r>
+        <w:rPr>
+          <w:lang w:val="en-US"/>
+        </w:rPr>
+        <w:t>These tools will be integral for version control and project collaboration. Git allows for efficient tracking of changes, while GitHub provides a platform for code storage and team collaboration.</w:t>
       </w:r>
     </w:p>
     <w:p>
@@ -399,25 +554,27 @@
           <w:bCs/>
           <w:lang w:val="en-US"/>
         </w:rPr>
-        <w:t>User Interface Development:</w:t>
-      </w:r>
-      <w:r>
-        <w:rPr>
-          <w:lang w:val="en-US"/>
-        </w:rPr>
-        <w:t xml:space="preserve"> The interface will be developed using Python frameworks</w:t>
-      </w:r>
-      <w:r>
-        <w:rPr>
-          <w:lang w:val="en-US"/>
-        </w:rPr>
-        <w:t xml:space="preserve"> like</w:t>
-      </w:r>
-      <w:r>
-        <w:rPr>
-          <w:lang w:val="en-US"/>
-        </w:rPr>
-        <w:t xml:space="preserve"> Django, coupled with frontend technologies such as HTML, CSS, and JavaScript. This combination ensures a responsive and intuitive user experience.</w:t>
+        <w:t xml:space="preserve">Online Tutorials and Resources: </w:t>
+      </w:r>
+      <w:r>
+        <w:rPr>
+          <w:lang w:val="en-US"/>
+        </w:rPr>
+        <w:t>A range of online educational materials, including tutorials, forums, and documentation, will be accessed to support the project's development, especially in areas like advanced Python programming, TensorFlow, Django development, and database management.</w:t>
+      </w:r>
+    </w:p>
+    <w:p>
+      <w:pPr>
+        <w:pStyle w:val="Heading1"/>
+        <w:rPr>
+          <w:lang w:val="en-US"/>
+        </w:rPr>
+      </w:pPr>
+      <w:r>
+        <w:rPr>
+          <w:lang w:val="en-US"/>
+        </w:rPr>
+        <w:t>Project Milestones</w:t>
       </w:r>
     </w:p>
     <w:p>
@@ -432,25 +589,114 @@
           <w:bCs/>
           <w:lang w:val="en-US"/>
         </w:rPr>
-        <w:t>Supplementary Learning Resources:</w:t>
-      </w:r>
-      <w:r>
-        <w:rPr>
-          <w:lang w:val="en-US"/>
-        </w:rPr>
-        <w:t xml:space="preserve"> Online courses, tutorials, and forums will be accessed as needed to supplement knowledge in areas such as </w:t>
-      </w:r>
-      <w:r>
-        <w:rPr>
-          <w:lang w:val="en-US"/>
-        </w:rPr>
-        <w:t xml:space="preserve">Python, </w:t>
-      </w:r>
-      <w:r>
-        <w:rPr>
-          <w:lang w:val="en-US"/>
-        </w:rPr>
-        <w:t>advanced data analysis, and web development.</w:t>
+        <w:t>Initial Planning and Setup (10 hours):</w:t>
+      </w:r>
+      <w:r>
+        <w:rPr>
+          <w:lang w:val="en-US"/>
+        </w:rPr>
+        <w:t xml:space="preserve"> </w:t>
+      </w:r>
+      <w:r>
+        <w:t>This foundational phase involves preparing the Raspberry Pi for its role in automating data collection, setting up and integrating the Entrez Direct API for accessing PubMed articles, and installing necessary software and libraries including Python and TensorFlow. Simultaneously, a project repository on GitHub for version control and collaboration will be established. This stage is crucial for laying the groundwork for all subsequent activities in the project.</w:t>
+      </w:r>
+    </w:p>
+    <w:p>
+      <w:pPr>
+        <w:rPr>
+          <w:lang w:val="en-US"/>
+        </w:rPr>
+      </w:pPr>
+      <w:r>
+        <w:rPr>
+          <w:b/>
+          <w:bCs/>
+          <w:lang w:val="en-US"/>
+        </w:rPr>
+        <w:t>Data Collection and Preprocessing (30 hours):</w:t>
+      </w:r>
+      <w:r>
+        <w:rPr>
+          <w:lang w:val="en-US"/>
+        </w:rPr>
+        <w:t xml:space="preserve"> </w:t>
+      </w:r>
+      <w:r>
+        <w:t>The next step involves developing and testing a cron job script on the Raspberry Pi for the daily retrieval of study abstracts from PubMed. Ensuring consistent and reliable data collection is a key focus. Once data collection is in place, the attention turns to processing these abstracts. Python scripts, enhanced with TensorFlow and NLP techniques, will be programmed and refined to parse and simplify the abstracts. The objective is to maintain the accuracy and clarity of the information while making it more accessible.</w:t>
+      </w:r>
+    </w:p>
+    <w:p>
+      <w:pPr>
+        <w:rPr>
+          <w:b/>
+          <w:bCs/>
+        </w:rPr>
+      </w:pPr>
+      <w:r>
+        <w:rPr>
+          <w:b/>
+          <w:bCs/>
+        </w:rPr>
+        <w:lastRenderedPageBreak/>
+        <w:t xml:space="preserve">Database Implementation and Web Interface Development (48 hours): </w:t>
+      </w:r>
+      <w:r>
+        <w:t xml:space="preserve">Following the processing of data, a dual focus on database and web development begins. The project moves into setting up and configuring an SQL database for efficient and organized data storage and management. In parallel, the website's development using the Django framework gets underway. This includes designing and programming a user-friendly website with navigational and interactive </w:t>
+      </w:r>
+      <w:r>
+        <w:t>features and</w:t>
+      </w:r>
+      <w:r>
+        <w:t xml:space="preserve"> conducting usability testing for any necessary refinements.</w:t>
+      </w:r>
+    </w:p>
+    <w:p>
+      <w:pPr>
+        <w:rPr>
+          <w:b/>
+          <w:bCs/>
+        </w:rPr>
+      </w:pPr>
+      <w:r>
+        <w:rPr>
+          <w:b/>
+          <w:bCs/>
+        </w:rPr>
+        <w:t xml:space="preserve">Final Integration, Testing, and Launch (16 hours): </w:t>
+      </w:r>
+      <w:r>
+        <w:t>The subsequent phase involves the integration of all developed components: the automated data collection system, the data processing scripts, the database, and the website. This stage is critical for ensuring that each component functions cohesively as part of the larger system. Comprehensive testing is conducted to verify the functionality and reliability of the entire setup. Following successful testing, the website will be officially launched.</w:t>
+      </w:r>
+    </w:p>
+    <w:p>
+      <w:pPr>
+        <w:rPr>
+          <w:lang w:val="en-US"/>
+        </w:rPr>
+      </w:pPr>
+      <w:r>
+        <w:rPr>
+          <w:b/>
+          <w:bCs/>
+        </w:rPr>
+        <w:t xml:space="preserve">Ongoing Launch, Monitoring, and Review (Continuous, with an initial dedicated review and documentation time of </w:t>
+      </w:r>
+      <w:r>
+        <w:rPr>
+          <w:b/>
+          <w:bCs/>
+        </w:rPr>
+        <w:t>15</w:t>
+      </w:r>
+      <w:r>
+        <w:rPr>
+          <w:b/>
+          <w:bCs/>
+        </w:rPr>
+        <w:t xml:space="preserve"> hours):</w:t>
+      </w:r>
+      <w:r>
+        <w:t xml:space="preserve"> Post-launch, the project enters a phase of continuous monitoring and maintenance, focusing on system performance and content updates. An initial review and documentation period is allocated to assess the project outcomes against its goals and to compile a comprehensive record of the project's journey, challenges faced, solutions implemented, and key learnings. This documentation serves as a vital resource for future reference and continuous improvement.</w:t>
       </w:r>
     </w:p>
     <w:p>
@@ -464,11 +710,15 @@
         <w:rPr>
           <w:lang w:val="en-US"/>
         </w:rPr>
-        <w:t>Project Milestones</w:t>
-      </w:r>
-    </w:p>
-    <w:p>
-      <w:pPr>
+        <w:t>Project Deliverables</w:t>
+      </w:r>
+    </w:p>
+    <w:p>
+      <w:pPr>
+        <w:numPr>
+          <w:ilvl w:val="0"/>
+          <w:numId w:val="2"/>
+        </w:numPr>
         <w:rPr>
           <w:lang w:val="en-US"/>
         </w:rPr>
@@ -479,17 +729,27 @@
           <w:bCs/>
           <w:lang w:val="en-US"/>
         </w:rPr>
-        <w:t>Initial Planning and Setup (10 hours):</w:t>
-      </w:r>
-      <w:r>
-        <w:rPr>
-          <w:lang w:val="en-US"/>
-        </w:rPr>
-        <w:t xml:space="preserve"> The project begins with a foundational phase where objectives are solidified, tools are selected, and a comprehensive project plan is developed. This phase also includes a review of ethical and legal considerations relevant to web scraping and data handling.</w:t>
-      </w:r>
-    </w:p>
-    <w:p>
-      <w:pPr>
+        <w:t>Automated Data Collection System:</w:t>
+      </w:r>
+      <w:r>
+        <w:rPr>
+          <w:lang w:val="en-US"/>
+        </w:rPr>
+        <w:t xml:space="preserve"> </w:t>
+      </w:r>
+      <w:r>
+        <w:rPr>
+          <w:lang w:val="en-US"/>
+        </w:rPr>
+        <w:t>A fully functional system on the Raspberry Pi for automated data collection, utilizing the Entrez Direct API to retrieve study abstracts from PubMed. This system will include a robust cron job script ensuring daily, reliable collection of data.</w:t>
+      </w:r>
+    </w:p>
+    <w:p>
+      <w:pPr>
+        <w:numPr>
+          <w:ilvl w:val="0"/>
+          <w:numId w:val="2"/>
+        </w:numPr>
         <w:rPr>
           <w:lang w:val="en-US"/>
         </w:rPr>
@@ -500,59 +760,40 @@
           <w:bCs/>
           <w:lang w:val="en-US"/>
         </w:rPr>
-        <w:t>Data Collection and Preprocessing (30 hours):</w:t>
-      </w:r>
-      <w:r>
-        <w:rPr>
-          <w:lang w:val="en-US"/>
-        </w:rPr>
-        <w:t xml:space="preserve"> Following the setup, the focus shifts to data collection. Using Python, </w:t>
-      </w:r>
-      <w:proofErr w:type="spellStart"/>
-      <w:r>
-        <w:rPr>
-          <w:lang w:val="en-US"/>
-        </w:rPr>
-        <w:t>BeautifulSoup</w:t>
-      </w:r>
-      <w:proofErr w:type="spellEnd"/>
-      <w:r>
-        <w:rPr>
-          <w:lang w:val="en-US"/>
-        </w:rPr>
-        <w:t xml:space="preserve">, and Selenium, job postings from Indeed will be </w:t>
-      </w:r>
-      <w:proofErr w:type="spellStart"/>
-      <w:r>
-        <w:rPr>
-          <w:lang w:val="en-US"/>
-        </w:rPr>
-        <w:t>scraped</w:t>
-      </w:r>
-      <w:proofErr w:type="spellEnd"/>
-      <w:r>
-        <w:rPr>
-          <w:lang w:val="en-US"/>
-        </w:rPr>
-        <w:t xml:space="preserve">. The data will then undergo cleaning and preprocessing using Python's Pandas library to ensure it is </w:t>
-      </w:r>
-      <w:proofErr w:type="gramStart"/>
-      <w:r>
-        <w:rPr>
-          <w:lang w:val="en-US"/>
-        </w:rPr>
-        <w:t>analysis-ready</w:t>
-      </w:r>
-      <w:proofErr w:type="gramEnd"/>
-      <w:r>
-        <w:rPr>
-          <w:lang w:val="en-US"/>
-        </w:rPr>
-        <w:t>. This stage is critical for establishing a robust dataset for subsequent analysis.</w:t>
-      </w:r>
-    </w:p>
-    <w:p>
-      <w:pPr>
+        <w:lastRenderedPageBreak/>
+        <w:t>Processed Data Set:</w:t>
+      </w:r>
+      <w:r>
+        <w:rPr>
+          <w:lang w:val="en-US"/>
+        </w:rPr>
+        <w:t xml:space="preserve"> </w:t>
+      </w:r>
+      <w:r>
+        <w:rPr>
+          <w:lang w:val="en-US"/>
+        </w:rPr>
+        <w:t xml:space="preserve">A comprehensive </w:t>
+      </w:r>
+      <w:r>
+        <w:rPr>
+          <w:lang w:val="en-US"/>
+        </w:rPr>
+        <w:t>data set</w:t>
+      </w:r>
+      <w:r>
+        <w:rPr>
+          <w:lang w:val="en-US"/>
+        </w:rPr>
+        <w:t xml:space="preserve"> of processed and simplified abstracts. This dataset will be the result of applying TensorFlow and NLP techniques to the raw abstracts, transforming them into more accessible formats while retaining the core scientific information.</w:t>
+      </w:r>
+    </w:p>
+    <w:p>
+      <w:pPr>
+        <w:numPr>
+          <w:ilvl w:val="0"/>
+          <w:numId w:val="2"/>
+        </w:numPr>
         <w:rPr>
           <w:lang w:val="en-US"/>
         </w:rPr>
@@ -563,259 +804,188 @@
           <w:bCs/>
           <w:lang w:val="en-US"/>
         </w:rPr>
+        <w:t>SQL Database:</w:t>
+      </w:r>
+      <w:r>
+        <w:rPr>
+          <w:lang w:val="en-US"/>
+        </w:rPr>
+        <w:t xml:space="preserve"> </w:t>
+      </w:r>
+      <w:r>
+        <w:rPr>
+          <w:lang w:val="en-US"/>
+        </w:rPr>
+        <w:t xml:space="preserve">A well-structured SQL database designed to efficiently store, manage, and retrieve </w:t>
+      </w:r>
+      <w:r>
+        <w:rPr>
+          <w:lang w:val="en-US"/>
+        </w:rPr>
+        <w:t>processed</w:t>
+      </w:r>
+      <w:r>
+        <w:rPr>
+          <w:lang w:val="en-US"/>
+        </w:rPr>
+        <w:t xml:space="preserve"> abstracts. This database will be integral to the overall functionality of the project, ensuring that data is organized and easily accessible for web interface integration.</w:t>
+      </w:r>
+    </w:p>
+    <w:p>
+      <w:pPr>
+        <w:numPr>
+          <w:ilvl w:val="0"/>
+          <w:numId w:val="2"/>
+        </w:numPr>
+        <w:rPr>
+          <w:lang w:val="en-US"/>
+        </w:rPr>
+      </w:pPr>
+      <w:r>
+        <w:rPr>
+          <w:b/>
+          <w:bCs/>
+          <w:lang w:val="en-US"/>
+        </w:rPr>
+        <w:t>User-Friendly Website:</w:t>
+      </w:r>
+      <w:r>
+        <w:rPr>
+          <w:lang w:val="en-US"/>
+        </w:rPr>
+        <w:t xml:space="preserve"> </w:t>
+      </w:r>
+      <w:r>
+        <w:rPr>
+          <w:lang w:val="en-US"/>
+        </w:rPr>
+        <w:t xml:space="preserve">A fully developed website, using the Django framework, which presents </w:t>
+      </w:r>
+      <w:r>
+        <w:rPr>
+          <w:lang w:val="en-US"/>
+        </w:rPr>
+        <w:t>simplified</w:t>
+      </w:r>
+      <w:r>
+        <w:rPr>
+          <w:lang w:val="en-US"/>
+        </w:rPr>
+        <w:t xml:space="preserve"> abstracts in a user-friendly and interactive manner. The website will feature intuitive navigation, search functionality, and a clean, engaging design, making it easy for users to explore and understand the latest scientific research.</w:t>
+      </w:r>
+    </w:p>
+    <w:p>
+      <w:pPr>
+        <w:numPr>
+          <w:ilvl w:val="0"/>
+          <w:numId w:val="2"/>
+        </w:numPr>
+        <w:rPr>
+          <w:lang w:val="en-US"/>
+        </w:rPr>
+      </w:pPr>
+      <w:r>
+        <w:rPr>
+          <w:b/>
+          <w:bCs/>
+          <w:lang w:val="en-US"/>
+        </w:rPr>
+        <w:t>Integration and Testing Documentation:</w:t>
+      </w:r>
+      <w:r>
+        <w:rPr>
+          <w:lang w:val="en-US"/>
+        </w:rPr>
+        <w:t xml:space="preserve"> </w:t>
+      </w:r>
+      <w:r>
+        <w:rPr>
+          <w:lang w:val="en-US"/>
+        </w:rPr>
+        <w:t>Comprehensive documentation detailing the integration and testing process of all project components. This documentation will include descriptions of system functionalities, testing methodologies, and the outcomes of various testing stages, ensuring a transparent and replicable process.</w:t>
+      </w:r>
+    </w:p>
+    <w:p>
+      <w:pPr>
+        <w:numPr>
+          <w:ilvl w:val="0"/>
+          <w:numId w:val="2"/>
+        </w:numPr>
+        <w:rPr>
+          <w:lang w:val="en-US"/>
+        </w:rPr>
+      </w:pPr>
+      <w:r>
+        <w:rPr>
+          <w:b/>
+          <w:bCs/>
+          <w:lang w:val="en-US"/>
+        </w:rPr>
+        <w:t>Final Project Report:</w:t>
+      </w:r>
+      <w:r>
+        <w:rPr>
+          <w:lang w:val="en-US"/>
+        </w:rPr>
+        <w:t xml:space="preserve"> </w:t>
+      </w:r>
+      <w:r>
+        <w:rPr>
+          <w:lang w:val="en-US"/>
+        </w:rPr>
+        <w:t>A detailed final report encapsulating the entire project from conception through to completion. This report will cover methodologies used, challenges encountered, solutions implemented, and the final outcomes. It will serve as a record of the project’s journey and its contributions to enhancing the accessibility of academic research.</w:t>
+      </w:r>
+    </w:p>
+    <w:p>
+      <w:pPr>
+        <w:pStyle w:val="Heading1"/>
+        <w:rPr>
+          <w:lang w:val="en-US"/>
+        </w:rPr>
+      </w:pPr>
+      <w:r>
+        <w:rPr>
+          <w:lang w:val="en-US"/>
+        </w:rPr>
+        <w:t>Conclusion</w:t>
+      </w:r>
+    </w:p>
+    <w:p>
+      <w:pPr>
+        <w:rPr>
+          <w:lang w:val="en-US"/>
+        </w:rPr>
+      </w:pPr>
+      <w:r>
+        <w:t xml:space="preserve">In conclusion, this project represents a significant stride towards bridging the gap between complex academic research and public accessibility. By leveraging advanced </w:t>
+      </w:r>
+      <w:r>
         <w:lastRenderedPageBreak/>
-        <w:t>Data Analysis (30 hours):</w:t>
-      </w:r>
-      <w:r>
-        <w:rPr>
-          <w:lang w:val="en-US"/>
-        </w:rPr>
-        <w:t xml:space="preserve"> With the data prepared, an extensive analysis will be conducted. This involves not only exploring and identifying trends but also employing statistical methods to gain deeper insights into the evolving tech job market.</w:t>
-      </w:r>
-    </w:p>
-    <w:p>
-      <w:pPr>
-        <w:rPr>
-          <w:lang w:val="en-US"/>
-        </w:rPr>
-      </w:pPr>
-      <w:r>
-        <w:rPr>
-          <w:b/>
-          <w:bCs/>
-          <w:lang w:val="en-US"/>
-        </w:rPr>
-        <w:t>User Interface Development and Final Reporting (30 hours):</w:t>
-      </w:r>
-      <w:r>
-        <w:rPr>
-          <w:lang w:val="en-US"/>
-        </w:rPr>
-        <w:t xml:space="preserve"> The final phase involves developing a user-friendly interface, ensuring the findings are accessible and understandable. Concurrently, a comprehensive final report will be compiled, encapsulating the entire project from methodology through to conclusions.</w:t>
-      </w:r>
-    </w:p>
-    <w:p>
-      <w:pPr>
-        <w:rPr>
-          <w:lang w:val="en-US"/>
-        </w:rPr>
-      </w:pPr>
-      <w:r>
-        <w:rPr>
-          <w:b/>
-          <w:bCs/>
-          <w:lang w:val="en-US"/>
-        </w:rPr>
-        <w:t>Buffer Time (</w:t>
-      </w:r>
-      <w:r>
-        <w:rPr>
-          <w:b/>
-          <w:bCs/>
-          <w:lang w:val="en-US"/>
-        </w:rPr>
-        <w:t>20 hours</w:t>
-      </w:r>
-      <w:r>
-        <w:rPr>
-          <w:b/>
-          <w:bCs/>
-          <w:lang w:val="en-US"/>
-        </w:rPr>
-        <w:t>):</w:t>
-      </w:r>
-      <w:r>
-        <w:rPr>
-          <w:lang w:val="en-US"/>
-        </w:rPr>
-        <w:t xml:space="preserve"> Additional time is allocated to accommodate unforeseen challenges, further research, or additional refinements, ensuring flexibility and adaptability throughout the project timeline.</w:t>
-      </w:r>
-    </w:p>
-    <w:p>
-      <w:pPr>
-        <w:pStyle w:val="Heading1"/>
-        <w:rPr>
-          <w:lang w:val="en-US"/>
-        </w:rPr>
-      </w:pPr>
-      <w:r>
-        <w:rPr>
-          <w:lang w:val="en-US"/>
-        </w:rPr>
-        <w:t>Project Deliverables</w:t>
-      </w:r>
-    </w:p>
-    <w:p>
-      <w:pPr>
-        <w:rPr>
-          <w:lang w:val="en-US"/>
-        </w:rPr>
-      </w:pPr>
-      <w:r>
-        <w:rPr>
-          <w:b/>
-          <w:bCs/>
-          <w:lang w:val="en-US"/>
-        </w:rPr>
-        <w:t>1. Data Collection Scripts:</w:t>
-      </w:r>
-      <w:r>
-        <w:rPr>
-          <w:lang w:val="en-US"/>
-        </w:rPr>
-        <w:t xml:space="preserve"> The project will produce a series of Python scripts used for web scraping. These scripts, developed using libraries like </w:t>
-      </w:r>
-      <w:proofErr w:type="spellStart"/>
-      <w:r>
-        <w:rPr>
-          <w:lang w:val="en-US"/>
-        </w:rPr>
-        <w:t>BeautifulSoup</w:t>
-      </w:r>
-      <w:proofErr w:type="spellEnd"/>
-      <w:r>
-        <w:rPr>
-          <w:lang w:val="en-US"/>
-        </w:rPr>
-        <w:t xml:space="preserve"> and Selenium, will serve as the primary tool for extracting job posting data from Indeed. These scripts are not only crucial for the initial data collection but also serve as a resource for future data scraping endeavors.</w:t>
-      </w:r>
-    </w:p>
-    <w:p>
-      <w:pPr>
-        <w:rPr>
-          <w:lang w:val="en-US"/>
-        </w:rPr>
-      </w:pPr>
-      <w:r>
-        <w:rPr>
-          <w:b/>
-          <w:bCs/>
-          <w:lang w:val="en-US"/>
-        </w:rPr>
-        <w:t>2. Processed Data Set:</w:t>
-      </w:r>
-      <w:r>
-        <w:rPr>
-          <w:lang w:val="en-US"/>
-        </w:rPr>
-        <w:t xml:space="preserve"> A key deliverable is the cleaned and structured dataset, derived from the raw data collected through scraping. This dataset will be processed using Python's Pandas library, ensuring it is in a format suitable for detailed analysis. This dataset will form the foundation for all subsequent analysis and will be a valuable resource for understanding current trends in the tech job market.</w:t>
-      </w:r>
-    </w:p>
-    <w:p>
-      <w:pPr>
-        <w:rPr>
-          <w:lang w:val="en-US"/>
-        </w:rPr>
-      </w:pPr>
-      <w:r>
-        <w:rPr>
-          <w:b/>
-          <w:bCs/>
-          <w:lang w:val="en-US"/>
-        </w:rPr>
-        <w:t>3</w:t>
-      </w:r>
-      <w:r>
-        <w:rPr>
-          <w:b/>
-          <w:bCs/>
-          <w:lang w:val="en-US"/>
-        </w:rPr>
-        <w:t>. User Interface:</w:t>
-      </w:r>
-      <w:r>
-        <w:rPr>
-          <w:lang w:val="en-US"/>
-        </w:rPr>
-        <w:t xml:space="preserve"> An interactive user interface will be developed to allow users to easily engage with the findings of the analysis. This interface will be designed considering principles of human-computer interaction and usability, ensuring that the insights are presented in a user-friendly manner.</w:t>
-      </w:r>
-    </w:p>
-    <w:p>
-      <w:pPr>
-        <w:rPr>
-          <w:lang w:val="en-US"/>
-        </w:rPr>
-      </w:pPr>
-      <w:r>
-        <w:rPr>
-          <w:b/>
-          <w:bCs/>
-          <w:lang w:val="en-US"/>
-        </w:rPr>
-        <w:lastRenderedPageBreak/>
-        <w:t>4</w:t>
-      </w:r>
-      <w:r>
-        <w:rPr>
-          <w:b/>
-          <w:bCs/>
-          <w:lang w:val="en-US"/>
-        </w:rPr>
-        <w:t>. Final Project Report:</w:t>
-      </w:r>
-      <w:r>
-        <w:rPr>
-          <w:lang w:val="en-US"/>
-        </w:rPr>
-        <w:t xml:space="preserve"> The comprehensive final report will document the entire project, from the initial planning stages through to the final outcomes. This report will cover the methodologies used, the analysis conducted, the results obtained, and the conclusions drawn. It will serve as a complete record of the project, highlighting its contributions to understanding the tech job market and its relevance to the fields of data science and machine learning.</w:t>
-      </w:r>
-    </w:p>
-    <w:p>
-      <w:pPr>
-        <w:pStyle w:val="Heading1"/>
-        <w:rPr>
-          <w:lang w:val="en-US"/>
-        </w:rPr>
-      </w:pPr>
-      <w:r>
-        <w:rPr>
-          <w:lang w:val="en-US"/>
-        </w:rPr>
-        <w:t>Conclusion</w:t>
-      </w:r>
-    </w:p>
-    <w:p>
-      <w:pPr>
-        <w:rPr>
-          <w:lang w:val="en-US"/>
-        </w:rPr>
-      </w:pPr>
-      <w:r>
-        <w:rPr>
-          <w:lang w:val="en-US"/>
-        </w:rPr>
-        <w:t>In conclusion, this project aims to provide a deep understanding of the evolving technology job market, highlighting shifts in skills and qualifications due to advancements in fields like machine learning and artificial intelligence. By systematically collecting and analyzing job posting data, the project will deliver valuable insights through a range of outputs including data scripts, processed datasets, a user-friendly interface, and a comprehensive final report.</w:t>
-      </w:r>
-    </w:p>
-    <w:p>
-      <w:pPr>
-        <w:rPr>
-          <w:lang w:val="en-US"/>
-        </w:rPr>
-      </w:pPr>
-      <w:r>
-        <w:rPr>
-          <w:lang w:val="en-US"/>
-        </w:rPr>
-        <w:t>These deliverables will not only fulfill academic objectives but also offer practical guidance for professionals and students in technology fields. The project underscores the practical application of skills from computer science, data analysis, and emphasizes the importance of ethical data handling and legal compliance.</w:t>
-      </w:r>
-    </w:p>
-    <w:p>
-      <w:pPr>
-        <w:rPr>
-          <w:lang w:val="en-US"/>
-        </w:rPr>
-      </w:pPr>
-      <w:r>
-        <w:rPr>
-          <w:lang w:val="en-US"/>
-        </w:rPr>
-        <w:t>Overall, this endeavor aims to equip individuals with the necessary knowledge to navigate the dynamic tech job market, providing a bridge between academic learning and real-world application. It is anticipated that the outcomes of this project will contribute meaningfully to both academic discussions and career development in the rapidly changing technological landscape.</w:t>
-      </w:r>
+        <w:t>technologies such as TensorFlow and NLP, alongside the practical utility of the Raspberry Pi and Django, it aims to transform the world of scientific research. The project's deliverables</w:t>
+      </w:r>
+      <w:r>
+        <w:t xml:space="preserve"> </w:t>
+      </w:r>
+      <w:r>
+        <w:t xml:space="preserve">are all geared towards making the latest research findings accessible. This </w:t>
+      </w:r>
+      <w:r>
+        <w:t>endeavour</w:t>
+      </w:r>
+      <w:r>
+        <w:t xml:space="preserve"> serves a practical purpose in empowering professionals, students, and the curious public with streamlined, digestible information. The anticipated impact of this project extends beyond its immediate outcomes, setting a precedent for the innovative use of technology in educational and informational dissemination, and contributing meaningfully to the ongoing dialogue about accessibility in the realm of research.</w:t>
+      </w:r>
+    </w:p>
+    <w:p>
+      <w:pPr>
+        <w:rPr>
+          <w:lang w:val="en-US"/>
+        </w:rPr>
+      </w:pPr>
     </w:p>
     <w:sectPr>
-      <w:headerReference w:type="default" r:id="rId6"/>
-      <w:headerReference w:type="first" r:id="rId7"/>
+      <w:headerReference w:type="default" r:id="rId7"/>
+      <w:headerReference w:type="first" r:id="rId8"/>
       <w:pgSz w:w="11909" w:h="16834"/>
       <w:pgMar w:top="1440" w:right="1440" w:bottom="1440" w:left="1440" w:header="720" w:footer="720" w:gutter="0"/>
       <w:pgNumType w:start="1"/>
@@ -968,6 +1138,247 @@
     </w:r>
   </w:p>
 </w:hdr>
+</file>
+
+<file path=word/numbering.xml><?xml version="1.0" encoding="utf-8"?>
+<w:numbering xmlns:wpc="http://schemas.microsoft.com/office/word/2010/wordprocessingCanvas" xmlns:cx="http://schemas.microsoft.com/office/drawing/2014/chartex" xmlns:cx1="http://schemas.microsoft.com/office/drawing/2015/9/8/chartex" xmlns:cx2="http://schemas.microsoft.com/office/drawing/2015/10/21/chartex" xmlns:cx3="http://schemas.microsoft.com/office/drawing/2016/5/9/chartex" xmlns:cx4="http://schemas.microsoft.com/office/drawing/2016/5/10/chartex" xmlns:cx5="http://schemas.microsoft.com/office/drawing/2016/5/11/chartex" xmlns:cx6="http://schemas.microsoft.com/office/drawing/2016/5/12/chartex" xmlns:cx7="http://schemas.microsoft.com/office/drawing/2016/5/13/chartex" xmlns:cx8="http://schemas.microsoft.com/office/drawing/2016/5/14/chartex" xmlns:mc="http://schemas.openxmlformats.org/markup-compatibility/2006" xmlns:aink="http://schemas.microsoft.com/office/drawing/2016/ink" xmlns:am3d="http://schemas.microsoft.com/office/drawing/2017/model3d" xmlns:o="urn:schemas-microsoft-com:office:office" xmlns:oel="http://schemas.microsoft.com/office/2019/extlst" xmlns:r="http://schemas.openxmlformats.org/officeDocument/2006/relationships" xmlns:m="http://schemas.openxmlformats.org/officeDocument/2006/math" xmlns:v="urn:schemas-microsoft-com:vml" xmlns:wp14="http://schemas.microsoft.com/office/word/2010/wordprocessingDrawing" xmlns:wp="http://schemas.openxmlformats.org/drawingml/2006/wordprocessingDrawing" xmlns:w10="urn:schemas-microsoft-com:office:word" xmlns:w="http://schemas.openxmlformats.org/wordprocessingml/2006/main" xmlns:w14="http://schemas.microsoft.com/office/word/2010/wordml" xmlns:w15="http://schemas.microsoft.com/office/word/2012/wordml" xmlns:w16cex="http://schemas.microsoft.com/office/word/2018/wordml/cex" xmlns:w16cid="http://schemas.microsoft.com/office/word/2016/wordml/cid" xmlns:w16="http://schemas.microsoft.com/office/word/2018/wordml" xmlns:w16sdtdh="http://schemas.microsoft.com/office/word/2020/wordml/sdtdatahash" xmlns:w16se="http://schemas.microsoft.com/office/word/2015/wordml/symex" xmlns:wpg="http://schemas.microsoft.com/office/word/2010/wordprocessingGroup" xmlns:wpi="http://schemas.microsoft.com/office/word/2010/wordprocessingInk" xmlns:wne="http://schemas.microsoft.com/office/word/2006/wordml" xmlns:wps="http://schemas.microsoft.com/office/word/2010/wordprocessingShape" mc:Ignorable="w14 w15 w16se w16cid w16 w16cex w16sdtdh wp14">
+  <w:abstractNum w:abstractNumId="0" w15:restartNumberingAfterBreak="0">
+    <w:nsid w:val="209C42D4"/>
+    <w:multiLevelType w:val="multilevel"/>
+    <w:tmpl w:val="1426368E"/>
+    <w:lvl w:ilvl="0">
+      <w:start w:val="1"/>
+      <w:numFmt w:val="decimal"/>
+      <w:lvlText w:val="%1."/>
+      <w:lvlJc w:val="left"/>
+      <w:pPr>
+        <w:tabs>
+          <w:tab w:val="num" w:pos="720"/>
+        </w:tabs>
+        <w:ind w:left="720" w:hanging="360"/>
+      </w:pPr>
+    </w:lvl>
+    <w:lvl w:ilvl="1">
+      <w:start w:val="1"/>
+      <w:numFmt w:val="bullet"/>
+      <w:lvlText w:val=""/>
+      <w:lvlJc w:val="left"/>
+      <w:pPr>
+        <w:tabs>
+          <w:tab w:val="num" w:pos="1440"/>
+        </w:tabs>
+        <w:ind w:left="1440" w:hanging="360"/>
+      </w:pPr>
+      <w:rPr>
+        <w:rFonts w:ascii="Symbol" w:hAnsi="Symbol" w:hint="default"/>
+        <w:sz w:val="20"/>
+      </w:rPr>
+    </w:lvl>
+    <w:lvl w:ilvl="2" w:tentative="1">
+      <w:start w:val="1"/>
+      <w:numFmt w:val="decimal"/>
+      <w:lvlText w:val="%3."/>
+      <w:lvlJc w:val="left"/>
+      <w:pPr>
+        <w:tabs>
+          <w:tab w:val="num" w:pos="2160"/>
+        </w:tabs>
+        <w:ind w:left="2160" w:hanging="360"/>
+      </w:pPr>
+    </w:lvl>
+    <w:lvl w:ilvl="3" w:tentative="1">
+      <w:start w:val="1"/>
+      <w:numFmt w:val="decimal"/>
+      <w:lvlText w:val="%4."/>
+      <w:lvlJc w:val="left"/>
+      <w:pPr>
+        <w:tabs>
+          <w:tab w:val="num" w:pos="2880"/>
+        </w:tabs>
+        <w:ind w:left="2880" w:hanging="360"/>
+      </w:pPr>
+    </w:lvl>
+    <w:lvl w:ilvl="4" w:tentative="1">
+      <w:start w:val="1"/>
+      <w:numFmt w:val="decimal"/>
+      <w:lvlText w:val="%5."/>
+      <w:lvlJc w:val="left"/>
+      <w:pPr>
+        <w:tabs>
+          <w:tab w:val="num" w:pos="3600"/>
+        </w:tabs>
+        <w:ind w:left="3600" w:hanging="360"/>
+      </w:pPr>
+    </w:lvl>
+    <w:lvl w:ilvl="5" w:tentative="1">
+      <w:start w:val="1"/>
+      <w:numFmt w:val="decimal"/>
+      <w:lvlText w:val="%6."/>
+      <w:lvlJc w:val="left"/>
+      <w:pPr>
+        <w:tabs>
+          <w:tab w:val="num" w:pos="4320"/>
+        </w:tabs>
+        <w:ind w:left="4320" w:hanging="360"/>
+      </w:pPr>
+    </w:lvl>
+    <w:lvl w:ilvl="6" w:tentative="1">
+      <w:start w:val="1"/>
+      <w:numFmt w:val="decimal"/>
+      <w:lvlText w:val="%7."/>
+      <w:lvlJc w:val="left"/>
+      <w:pPr>
+        <w:tabs>
+          <w:tab w:val="num" w:pos="5040"/>
+        </w:tabs>
+        <w:ind w:left="5040" w:hanging="360"/>
+      </w:pPr>
+    </w:lvl>
+    <w:lvl w:ilvl="7" w:tentative="1">
+      <w:start w:val="1"/>
+      <w:numFmt w:val="decimal"/>
+      <w:lvlText w:val="%8."/>
+      <w:lvlJc w:val="left"/>
+      <w:pPr>
+        <w:tabs>
+          <w:tab w:val="num" w:pos="5760"/>
+        </w:tabs>
+        <w:ind w:left="5760" w:hanging="360"/>
+      </w:pPr>
+    </w:lvl>
+    <w:lvl w:ilvl="8" w:tentative="1">
+      <w:start w:val="1"/>
+      <w:numFmt w:val="decimal"/>
+      <w:lvlText w:val="%9."/>
+      <w:lvlJc w:val="left"/>
+      <w:pPr>
+        <w:tabs>
+          <w:tab w:val="num" w:pos="6480"/>
+        </w:tabs>
+        <w:ind w:left="6480" w:hanging="360"/>
+      </w:pPr>
+    </w:lvl>
+  </w:abstractNum>
+  <w:abstractNum w:abstractNumId="1" w15:restartNumberingAfterBreak="0">
+    <w:nsid w:val="7F6F296E"/>
+    <w:multiLevelType w:val="multilevel"/>
+    <w:tmpl w:val="55423A72"/>
+    <w:lvl w:ilvl="0">
+      <w:start w:val="1"/>
+      <w:numFmt w:val="decimal"/>
+      <w:lvlText w:val="%1."/>
+      <w:lvlJc w:val="left"/>
+      <w:pPr>
+        <w:tabs>
+          <w:tab w:val="num" w:pos="720"/>
+        </w:tabs>
+        <w:ind w:left="720" w:hanging="360"/>
+      </w:pPr>
+    </w:lvl>
+    <w:lvl w:ilvl="1" w:tentative="1">
+      <w:start w:val="1"/>
+      <w:numFmt w:val="decimal"/>
+      <w:lvlText w:val="%2."/>
+      <w:lvlJc w:val="left"/>
+      <w:pPr>
+        <w:tabs>
+          <w:tab w:val="num" w:pos="1440"/>
+        </w:tabs>
+        <w:ind w:left="1440" w:hanging="360"/>
+      </w:pPr>
+    </w:lvl>
+    <w:lvl w:ilvl="2" w:tentative="1">
+      <w:start w:val="1"/>
+      <w:numFmt w:val="decimal"/>
+      <w:lvlText w:val="%3."/>
+      <w:lvlJc w:val="left"/>
+      <w:pPr>
+        <w:tabs>
+          <w:tab w:val="num" w:pos="2160"/>
+        </w:tabs>
+        <w:ind w:left="2160" w:hanging="360"/>
+      </w:pPr>
+    </w:lvl>
+    <w:lvl w:ilvl="3" w:tentative="1">
+      <w:start w:val="1"/>
+      <w:numFmt w:val="decimal"/>
+      <w:lvlText w:val="%4."/>
+      <w:lvlJc w:val="left"/>
+      <w:pPr>
+        <w:tabs>
+          <w:tab w:val="num" w:pos="2880"/>
+        </w:tabs>
+        <w:ind w:left="2880" w:hanging="360"/>
+      </w:pPr>
+    </w:lvl>
+    <w:lvl w:ilvl="4" w:tentative="1">
+      <w:start w:val="1"/>
+      <w:numFmt w:val="decimal"/>
+      <w:lvlText w:val="%5."/>
+      <w:lvlJc w:val="left"/>
+      <w:pPr>
+        <w:tabs>
+          <w:tab w:val="num" w:pos="3600"/>
+        </w:tabs>
+        <w:ind w:left="3600" w:hanging="360"/>
+      </w:pPr>
+    </w:lvl>
+    <w:lvl w:ilvl="5" w:tentative="1">
+      <w:start w:val="1"/>
+      <w:numFmt w:val="decimal"/>
+      <w:lvlText w:val="%6."/>
+      <w:lvlJc w:val="left"/>
+      <w:pPr>
+        <w:tabs>
+          <w:tab w:val="num" w:pos="4320"/>
+        </w:tabs>
+        <w:ind w:left="4320" w:hanging="360"/>
+      </w:pPr>
+    </w:lvl>
+    <w:lvl w:ilvl="6" w:tentative="1">
+      <w:start w:val="1"/>
+      <w:numFmt w:val="decimal"/>
+      <w:lvlText w:val="%7."/>
+      <w:lvlJc w:val="left"/>
+      <w:pPr>
+        <w:tabs>
+          <w:tab w:val="num" w:pos="5040"/>
+        </w:tabs>
+        <w:ind w:left="5040" w:hanging="360"/>
+      </w:pPr>
+    </w:lvl>
+    <w:lvl w:ilvl="7" w:tentative="1">
+      <w:start w:val="1"/>
+      <w:numFmt w:val="decimal"/>
+      <w:lvlText w:val="%8."/>
+      <w:lvlJc w:val="left"/>
+      <w:pPr>
+        <w:tabs>
+          <w:tab w:val="num" w:pos="5760"/>
+        </w:tabs>
+        <w:ind w:left="5760" w:hanging="360"/>
+      </w:pPr>
+    </w:lvl>
+    <w:lvl w:ilvl="8" w:tentative="1">
+      <w:start w:val="1"/>
+      <w:numFmt w:val="decimal"/>
+      <w:lvlText w:val="%9."/>
+      <w:lvlJc w:val="left"/>
+      <w:pPr>
+        <w:tabs>
+          <w:tab w:val="num" w:pos="6480"/>
+        </w:tabs>
+        <w:ind w:left="6480" w:hanging="360"/>
+      </w:pPr>
+    </w:lvl>
+  </w:abstractNum>
+  <w:num w:numId="1" w16cid:durableId="1530416946">
+    <w:abstractNumId w:val="1"/>
+  </w:num>
+  <w:num w:numId="2" w16cid:durableId="644697109">
+    <w:abstractNumId w:val="0"/>
+  </w:num>
+</w:numbering>
 </file>
 
 <file path=word/styles.xml><?xml version="1.0" encoding="utf-8"?>

</xml_diff>